<commit_message>
fixing missing figure and adding last two missing plots from the fisheries reforms section
</commit_message>
<xml_diff>
--- a/app/text/04-seafood-reforms/fisheries_reforms_2.docx
+++ b/app/text/04-seafood-reforms/fisheries_reforms_2.docx
@@ -16,18 +16,66 @@
           <w:sz w:val="20"/>
           <w:szCs w:val="20"/>
         </w:rPr>
-        <w:t>Edible meat under each climate change and fisheries management scenario by major seafood group. BAU fisheries management assumes that current (and often suboptimal) management degrades as fish stocks shift across national boundaries. Reformed fisheries management assumes that economically optimal management is maintained as fish stocks shift a</w:t>
+        <w:t>For the selected country, this figure shows e</w:t>
       </w:r>
-      <w:bookmarkStart w:id="0" w:name="_GoBack"/>
-      <w:bookmarkEnd w:id="0"/>
       <w:r>
         <w:rPr>
           <w:rFonts w:ascii="Helvetica" w:eastAsia="Times New Roman" w:hAnsi="Helvetica" w:cs="Arial"/>
           <w:sz w:val="20"/>
           <w:szCs w:val="20"/>
         </w:rPr>
-        <w:t>cross national boundaries.</w:t>
+        <w:t xml:space="preserve">dible meat </w:t>
       </w:r>
+      <w:r>
+        <w:rPr>
+          <w:rFonts w:ascii="Helvetica" w:eastAsia="Times New Roman" w:hAnsi="Helvetica" w:cs="Arial"/>
+          <w:sz w:val="20"/>
+          <w:szCs w:val="20"/>
+        </w:rPr>
+        <w:t xml:space="preserve">production in 2100 from marine capture fisheries </w:t>
+      </w:r>
+      <w:r>
+        <w:rPr>
+          <w:rFonts w:ascii="Helvetica" w:eastAsia="Times New Roman" w:hAnsi="Helvetica" w:cs="Arial"/>
+          <w:sz w:val="20"/>
+          <w:szCs w:val="20"/>
+        </w:rPr>
+        <w:t xml:space="preserve">under each climate change and fisheries management scenario by major seafood group. </w:t>
+      </w:r>
+      <w:r>
+        <w:rPr>
+          <w:rFonts w:ascii="Helvetica" w:eastAsia="Times New Roman" w:hAnsi="Helvetica" w:cs="Arial"/>
+          <w:sz w:val="20"/>
+          <w:szCs w:val="20"/>
+        </w:rPr>
+        <w:t>`Business as Usual` (</w:t>
+      </w:r>
+      <w:r>
+        <w:rPr>
+          <w:rFonts w:ascii="Helvetica" w:eastAsia="Times New Roman" w:hAnsi="Helvetica" w:cs="Arial"/>
+          <w:sz w:val="20"/>
+          <w:szCs w:val="20"/>
+        </w:rPr>
+        <w:t>BAU</w:t>
+      </w:r>
+      <w:r>
+        <w:rPr>
+          <w:rFonts w:ascii="Helvetica" w:eastAsia="Times New Roman" w:hAnsi="Helvetica" w:cs="Arial"/>
+          <w:sz w:val="20"/>
+          <w:szCs w:val="20"/>
+        </w:rPr>
+        <w:t>)</w:t>
+      </w:r>
+      <w:r>
+        <w:rPr>
+          <w:rFonts w:ascii="Helvetica" w:eastAsia="Times New Roman" w:hAnsi="Helvetica" w:cs="Arial"/>
+          <w:sz w:val="20"/>
+          <w:szCs w:val="20"/>
+        </w:rPr>
+        <w:t xml:space="preserve"> fisheries management assumes that current (and often suboptimal) management degrades as fish stocks shift across national boundaries. Reformed fisheries management assumes that economically optimal management is maintained as fish stocks shift across national boundaries.</w:t>
+      </w:r>
+      <w:bookmarkStart w:id="0" w:name="_GoBack"/>
+      <w:bookmarkEnd w:id="0"/>
     </w:p>
     <w:sectPr>
       <w:pgSz w:w="12240" w:h="15840"/>
@@ -697,6 +745,7 @@
   <w:style w:type="character" w:default="1" w:styleId="DefaultParagraphFont">
     <w:name w:val="Default Paragraph Font"/>
     <w:uiPriority w:val="1"/>
+    <w:semiHidden/>
     <w:unhideWhenUsed/>
   </w:style>
   <w:style w:type="table" w:default="1" w:styleId="TableNormal">

</xml_diff>